<commit_message>
add figs for final paper
</commit_message>
<xml_diff>
--- a/analysis/GetCoordinates/monoBIP_structures.docx
+++ b/analysis/GetCoordinates/monoBIP_structures.docx
@@ -8,7 +8,13 @@
     </w:p>
     <w:p>
       <w:r>
-        <w:t>Table S#. Cartesian coordinates for monoBIP-cyclohexylimine: neutral. (-1328.99836749 Hartrees)</w:t>
+        <w:rPr>
+          <w:b/>
+        </w:rPr>
+        <w:t>Table S#.</w:t>
+      </w:r>
+      <w:r>
+        <w:t xml:space="preserve"> Cartesian coordinates for monoBIP-cyclohexylimine: neutral. (-1328.99836749 Hartrees)</w:t>
       </w:r>
     </w:p>
     <w:tbl>
@@ -2971,7 +2977,13 @@
     </w:p>
     <w:p>
       <w:r>
-        <w:t>Table S#. Cartesian coordinates for monoBIP-cyclohexylimine: E0PT. (-1328.80078256 Hartrees)</w:t>
+        <w:rPr>
+          <w:b/>
+        </w:rPr>
+        <w:t>Table S#.</w:t>
+      </w:r>
+      <w:r>
+        <w:t xml:space="preserve"> Cartesian coordinates for monoBIP-cyclohexylimine: E0PT. (-1328.80078256 Hartrees)</w:t>
       </w:r>
     </w:p>
     <w:tbl>
@@ -5934,7 +5946,13 @@
     </w:p>
     <w:p>
       <w:r>
-        <w:t>Table S#. Cartesian coordinates for monoBIP-cyclohexylimine: E1PT. (-1328.81564424 Hartrees)</w:t>
+        <w:rPr>
+          <w:b/>
+        </w:rPr>
+        <w:t>Table S#.</w:t>
+      </w:r>
+      <w:r>
+        <w:t xml:space="preserve"> Cartesian coordinates for monoBIP-cyclohexylimine: E1PT. (-1328.81564424 Hartrees)</w:t>
       </w:r>
     </w:p>
     <w:tbl>
@@ -8897,7 +8915,13 @@
     </w:p>
     <w:p>
       <w:r>
-        <w:t>Table S#. Cartesian coordinates for monoBIP-cyclohexylimine: E2PT. (-1328.82800246 Hartrees)</w:t>
+        <w:rPr>
+          <w:b/>
+        </w:rPr>
+        <w:t>Table S#.</w:t>
+      </w:r>
+      <w:r>
+        <w:t xml:space="preserve"> Cartesian coordinates for monoBIP-cyclohexylimine: E2PT. (-1328.82800246 Hartrees)</w:t>
       </w:r>
     </w:p>
     <w:tbl>
@@ -12260,7 +12284,8 @@
     <w:name w:val="Normal"/>
     <w:qFormat/>
     <w:rPr>
-      <w:rFonts w:ascii="Helvetica" w:hAnsi="Helvetica"/>
+      <w:rFonts w:ascii="Times New Roman" w:hAnsi="Times New Roman"/>
+      <w:sz w:val="24"/>
     </w:rPr>
   </w:style>
   <w:style w:type="character" w:default="1" w:styleId="DefaultParagraphFont">

</xml_diff>